<commit_message>
clean from tempfiles; add pdf version
</commit_message>
<xml_diff>
--- a/lab3-19.04.21/комп_сети_лаб3.docx
+++ b/lab3-19.04.21/комп_сети_лаб3.docx
@@ -1238,7 +1238,10 @@
         </w:pBdr>
       </w:pPr>
       <w:r>
-        <w:t xml:space="preserve">Необходимо помнить, что служебная информация будет продублирована в каждом </w:t>
+        <w:t>С</w:t>
+      </w:r>
+      <w:r>
+        <w:t xml:space="preserve">лужебная информация будет продублирована в каждом </w:t>
       </w:r>
       <w:r>
         <w:t xml:space="preserve">из </w:t>
@@ -3445,7 +3448,13 @@
         </w:numPr>
       </w:pPr>
       <w:r>
-        <w:t xml:space="preserve">Какие МАС-адреса присутствуют в захваченных пакетах ARPпротокола? Что означают эти адреса? Какие устройства они идентифицируют? </w:t>
+        <w:t>Какие МАС-адреса присутствуют в захваченных пакетах ARP</w:t>
+      </w:r>
+      <w:r>
+        <w:t xml:space="preserve"> </w:t>
+      </w:r>
+      <w:r>
+        <w:t xml:space="preserve">протокола? Что означают эти адреса? Какие устройства они идентифицируют? </w:t>
       </w:r>
     </w:p>
     <w:p>
@@ -8367,6 +8376,9 @@
       </w:r>
       <w:r>
         <w:t>для видео</w:t>
+      </w:r>
+      <w:r>
+        <w:t>.</w:t>
       </w:r>
     </w:p>
     <w:p>
@@ -10740,6 +10752,7 @@
           <w:rFonts w:ascii="DengXian" w:eastAsia="DengXian" w:hAnsi="DengXian"/>
           <w:b/>
           <w:bCs/>
+          <w:lang w:val="en-US"/>
         </w:rPr>
         <w:t xml:space="preserve"> </w:t>
       </w:r>
@@ -10757,6 +10770,7 @@
           <w:rFonts w:ascii="DengXian" w:eastAsia="DengXian" w:hAnsi="DengXian"/>
           <w:b/>
           <w:bCs/>
+          <w:lang w:val="en-US"/>
         </w:rPr>
         <w:t xml:space="preserve"> </w:t>
       </w:r>
@@ -10772,6 +10786,7 @@
       <w:r>
         <w:rPr>
           <w:rFonts w:ascii="DengXian" w:eastAsia="DengXian" w:hAnsi="DengXian"/>
+          <w:lang w:val="en-US"/>
         </w:rPr>
         <w:t xml:space="preserve"> - </w:t>
       </w:r>
@@ -10785,8 +10800,41 @@
       <w:r>
         <w:rPr>
           <w:rFonts w:ascii="DengXian" w:eastAsia="DengXian" w:hAnsi="DengXian"/>
-        </w:rPr>
-        <w:t>-адрес клиента. Не пусто, если у клиента уже есть IP и он хочет продлить время аренды IP-адреса.</w:t>
+          <w:lang w:val="en-US"/>
+        </w:rPr>
+        <w:t>-</w:t>
+      </w:r>
+      <w:r>
+        <w:rPr>
+          <w:rFonts w:ascii="DengXian" w:eastAsia="DengXian" w:hAnsi="DengXian"/>
+        </w:rPr>
+        <w:t>адрес</w:t>
+      </w:r>
+      <w:r>
+        <w:rPr>
+          <w:rFonts w:ascii="DengXian" w:eastAsia="DengXian" w:hAnsi="DengXian"/>
+          <w:lang w:val="en-US"/>
+        </w:rPr>
+        <w:t xml:space="preserve"> </w:t>
+      </w:r>
+      <w:r>
+        <w:rPr>
+          <w:rFonts w:ascii="DengXian" w:eastAsia="DengXian" w:hAnsi="DengXian"/>
+        </w:rPr>
+        <w:t>клиента</w:t>
+      </w:r>
+      <w:r>
+        <w:rPr>
+          <w:rFonts w:ascii="DengXian" w:eastAsia="DengXian" w:hAnsi="DengXian"/>
+          <w:lang w:val="en-US"/>
+        </w:rPr>
+        <w:t xml:space="preserve">. </w:t>
+      </w:r>
+      <w:r>
+        <w:rPr>
+          <w:rFonts w:ascii="DengXian" w:eastAsia="DengXian" w:hAnsi="DengXian"/>
+        </w:rPr>
+        <w:t>Не пусто, если у клиента уже есть IP и он хочет продлить время аренды IP-адреса.</w:t>
       </w:r>
     </w:p>
     <w:p>
@@ -10839,6 +10887,7 @@
         <w:jc w:val="both"/>
         <w:rPr>
           <w:rFonts w:ascii="DengXian" w:eastAsia="DengXian" w:hAnsi="DengXian"/>
+          <w:lang w:val="en-US"/>
         </w:rPr>
       </w:pPr>
       <w:r>
@@ -10846,14 +10895,42 @@
           <w:rFonts w:ascii="DengXian" w:eastAsia="DengXian" w:hAnsi="DengXian"/>
           <w:b/>
           <w:bCs/>
+          <w:lang w:val="en-US"/>
         </w:rPr>
         <w:t>Server IP Address</w:t>
       </w:r>
       <w:r>
         <w:rPr>
           <w:rFonts w:ascii="DengXian" w:eastAsia="DengXian" w:hAnsi="DengXian"/>
-        </w:rPr>
-        <w:t xml:space="preserve"> - IP-адрес сервера.</w:t>
+          <w:lang w:val="en-US"/>
+        </w:rPr>
+        <w:t xml:space="preserve"> - IP-</w:t>
+      </w:r>
+      <w:r>
+        <w:rPr>
+          <w:rFonts w:ascii="DengXian" w:eastAsia="DengXian" w:hAnsi="DengXian"/>
+        </w:rPr>
+        <w:t>адрес</w:t>
+      </w:r>
+      <w:r>
+        <w:rPr>
+          <w:rFonts w:ascii="DengXian" w:eastAsia="DengXian" w:hAnsi="DengXian"/>
+          <w:lang w:val="en-US"/>
+        </w:rPr>
+        <w:t xml:space="preserve"> </w:t>
+      </w:r>
+      <w:r>
+        <w:rPr>
+          <w:rFonts w:ascii="DengXian" w:eastAsia="DengXian" w:hAnsi="DengXian"/>
+        </w:rPr>
+        <w:t>сервера</w:t>
+      </w:r>
+      <w:r>
+        <w:rPr>
+          <w:rFonts w:ascii="DengXian" w:eastAsia="DengXian" w:hAnsi="DengXian"/>
+          <w:lang w:val="en-US"/>
+        </w:rPr>
+        <w:t>.</w:t>
       </w:r>
     </w:p>
     <w:p>
@@ -11251,22 +11328,46 @@
         <w:t>-</w:t>
       </w:r>
       <w:r>
-        <w:t xml:space="preserve">сервер, а к тому же с своими инициалами крайне затруднительно (стоит развернуть легковесные сервера для каждого учащегося на </w:t>
-      </w:r>
-      <w:r>
-        <w:rPr>
-          <w:lang w:val="en-US"/>
-        </w:rPr>
-        <w:t>Helios</w:t>
-      </w:r>
-      <w:r>
-        <w:t xml:space="preserve">, как это сделано </w:t>
-      </w:r>
-      <w:r>
-        <w:t>для лабораторных других предметов</w:t>
-      </w:r>
-      <w:r>
-        <w:t>).</w:t>
+        <w:t xml:space="preserve">сервер, а к тому же с своими инициалами крайне затруднительно </w:t>
+      </w:r>
+      <w:r>
+        <w:t>(</w:t>
+      </w:r>
+      <w:r>
+        <w:t xml:space="preserve">сейчас для похожих задач </w:t>
+      </w:r>
+      <w:r>
+        <w:t xml:space="preserve">вместо </w:t>
+      </w:r>
+      <w:r>
+        <w:rPr>
+          <w:lang w:val="en-US"/>
+        </w:rPr>
+        <w:t>FTP</w:t>
+      </w:r>
+      <w:r>
+        <w:t xml:space="preserve"> </w:t>
+      </w:r>
+      <w:r>
+        <w:t xml:space="preserve">используют </w:t>
+      </w:r>
+      <w:r>
+        <w:rPr>
+          <w:lang w:val="en-US"/>
+        </w:rPr>
+        <w:t>WebD</w:t>
+      </w:r>
+      <w:r>
+        <w:rPr>
+          <w:lang w:val="en-US"/>
+        </w:rPr>
+        <w:t>AV</w:t>
+      </w:r>
+      <w:r>
+        <w:t>)</w:t>
+      </w:r>
+      <w:r>
+        <w:t>.</w:t>
       </w:r>
       <w:r>
         <w:t xml:space="preserve"> Проблемы могут возникнуть и с аппаратурой</w:t>

</xml_diff>